<commit_message>
Minor typos from proof-reading article publication.
</commit_message>
<xml_diff>
--- a/dev-topics-codingexams/dev-topics-evernote-max-operators/documentation/SpaceVsTime.docx
+++ b/dev-topics-codingexams/dev-topics-evernote-max-operators/documentation/SpaceVsTime.docx
@@ -82,7 +82,25 @@
         <w:rPr>
           <w:rFonts w:cstheme="minorHAnsi"/>
         </w:rPr>
-        <w:t xml:space="preserve"> Time Tradeoffs</w:t>
+        <w:t xml:space="preserve"> Time Trade</w:t>
+      </w:r>
+      <w:r>
+        <w:rPr>
+          <w:rFonts w:cstheme="minorHAnsi"/>
+        </w:rPr>
+        <w:t>-</w:t>
+      </w:r>
+      <w:r>
+        <w:rPr>
+          <w:rFonts w:cstheme="minorHAnsi"/>
+        </w:rPr>
+        <w:t>offs</w:t>
+      </w:r>
+      <w:r>
+        <w:rPr>
+          <w:rFonts w:cstheme="minorHAnsi"/>
+        </w:rPr>
+        <w:t xml:space="preserve"> and Algorithm Analysis</w:t>
       </w:r>
     </w:p>
     <w:p>
@@ -143,57 +161,55 @@
         <w:rPr>
           <w:rFonts w:cstheme="minorHAnsi"/>
         </w:rPr>
-        <w:t>.</w:t>
-      </w:r>
-      <w:proofErr w:type="gramStart"/>
+        <w:t>.) Additionally</w:t>
+      </w:r>
       <w:r>
         <w:rPr>
           <w:rFonts w:cstheme="minorHAnsi"/>
         </w:rPr>
-        <w:t xml:space="preserve">) </w:t>
-      </w:r>
-      <w:proofErr w:type="gramEnd"/>
+        <w:t xml:space="preserve">, algorithms often trade off space </w:t>
+      </w:r>
       <w:r>
         <w:rPr>
           <w:rFonts w:cstheme="minorHAnsi"/>
         </w:rPr>
-        <w:t>Additionally</w:t>
+        <w:t xml:space="preserve">for </w:t>
       </w:r>
       <w:r>
         <w:rPr>
           <w:rFonts w:cstheme="minorHAnsi"/>
         </w:rPr>
-        <w:t xml:space="preserve">, algorithms often trade off space </w:t>
+        <w:t>time (</w:t>
       </w:r>
       <w:r>
         <w:rPr>
           <w:rFonts w:cstheme="minorHAnsi"/>
         </w:rPr>
-        <w:t xml:space="preserve">for </w:t>
+        <w:t>performance.</w:t>
       </w:r>
       <w:r>
         <w:rPr>
           <w:rFonts w:cstheme="minorHAnsi"/>
         </w:rPr>
-        <w:t>time (</w:t>
+        <w:t>)</w:t>
       </w:r>
       <w:r>
         <w:rPr>
           <w:rFonts w:cstheme="minorHAnsi"/>
         </w:rPr>
-        <w:t>performance.</w:t>
+        <w:t xml:space="preserve"> These </w:t>
       </w:r>
       <w:r>
         <w:rPr>
           <w:rFonts w:cstheme="minorHAnsi"/>
         </w:rPr>
-        <w:t>)</w:t>
+        <w:t>trade-off</w:t>
       </w:r>
       <w:r>
         <w:rPr>
           <w:rFonts w:cstheme="minorHAnsi"/>
         </w:rPr>
-        <w:t xml:space="preserve"> These tradeoffs need to be considered as well.</w:t>
+        <w:t>s need to be considered as well.</w:t>
       </w:r>
       <w:r>
         <w:rPr>
@@ -205,13 +221,31 @@
         <w:rPr>
           <w:rFonts w:cstheme="minorHAnsi"/>
         </w:rPr>
-        <w:t xml:space="preserve"> of space-time tradeoff</w:t>
+        <w:t xml:space="preserve"> of space-time </w:t>
       </w:r>
       <w:r>
         <w:rPr>
           <w:rFonts w:cstheme="minorHAnsi"/>
         </w:rPr>
-        <w:t>, and some guidelines in making the tradeoffs.</w:t>
+        <w:t>trade-off</w:t>
+      </w:r>
+      <w:r>
+        <w:rPr>
+          <w:rFonts w:cstheme="minorHAnsi"/>
+        </w:rPr>
+        <w:t xml:space="preserve">, and some guidelines in making the </w:t>
+      </w:r>
+      <w:r>
+        <w:rPr>
+          <w:rFonts w:cstheme="minorHAnsi"/>
+        </w:rPr>
+        <w:t>trade-off</w:t>
+      </w:r>
+      <w:r>
+        <w:rPr>
+          <w:rFonts w:cstheme="minorHAnsi"/>
+        </w:rPr>
+        <w:t>s.</w:t>
       </w:r>
     </w:p>
     <w:p>
@@ -440,7 +474,17 @@
         <w:t xml:space="preserve"> coding approaches </w:t>
       </w:r>
       <w:r>
-        <w:t>in the DemoDev repository (see references below)</w:t>
+        <w:t xml:space="preserve">in the </w:t>
+      </w:r>
+      <w:r>
+        <w:rPr>
+          <w:b/>
+          <w:i/>
+        </w:rPr>
+        <w:t>DemoDev</w:t>
+      </w:r>
+      <w:r>
+        <w:t xml:space="preserve"> repository (see references below)</w:t>
       </w:r>
       <w:r>
         <w:t>:</w:t>
@@ -552,161 +596,158 @@
       <w:r>
         <w:t xml:space="preserve"> approaches are nominally of time complexity </w:t>
       </w:r>
-      <w:proofErr w:type="gramStart"/>
       <w:r>
         <w:rPr>
           <w:b/>
           <w:i/>
         </w:rPr>
-        <w:t>O(</w:t>
-      </w:r>
-      <w:proofErr w:type="gramEnd"/>
+        <w:t>O(n),</w:t>
+      </w:r>
+      <w:r>
+        <w:t xml:space="preserve"> where n is the number of calls in the log. After examining the Binning approach, which has a dependency on a small, fixed number of bins, </w:t>
+      </w:r>
+      <w:r>
+        <w:t>the interviewer</w:t>
+      </w:r>
+      <w:r>
+        <w:t xml:space="preserve"> altered the problem. He proposed a much </w:t>
+      </w:r>
+      <w:r>
+        <w:t>longer</w:t>
+      </w:r>
+      <w:r>
+        <w:t xml:space="preserve"> time interval, significantly exceeding a day</w:t>
+      </w:r>
+      <w:r>
+        <w:t>,</w:t>
+      </w:r>
+      <w:r>
+        <w:t xml:space="preserve"> and therefore greatly increasing</w:t>
+      </w:r>
+      <w:r>
+        <w:t xml:space="preserve"> the number of bins</w:t>
+      </w:r>
+      <w:r>
+        <w:t xml:space="preserve">. He wanted an algorithm not </w:t>
+      </w:r>
+      <w:r>
+        <w:t>impacted</w:t>
+      </w:r>
+      <w:r>
+        <w:t xml:space="preserve"> by the time interval of interest. This prompted </w:t>
+      </w:r>
+      <w:r>
+        <w:t xml:space="preserve">examining </w:t>
+      </w:r>
+      <w:r>
+        <w:t>the Event Monitoring approach.</w:t>
+      </w:r>
+      <w:r>
+        <w:t xml:space="preserve"> These conditions offered an interesting opportunity to illustrate a space-time </w:t>
+      </w:r>
+      <w:r>
+        <w:t>trade-off</w:t>
+      </w:r>
+      <w:r>
+        <w:t>.</w:t>
+      </w:r>
+    </w:p>
+    <w:p>
+      <w:pPr>
+        <w:spacing w:after="0" w:line="240" w:lineRule="auto"/>
+      </w:pPr>
+    </w:p>
+    <w:p>
+      <w:pPr>
+        <w:pStyle w:val="Heading2"/>
+        <w:spacing w:before="0" w:line="240" w:lineRule="auto"/>
+      </w:pPr>
+      <w:r>
+        <w:t>Testing Data</w:t>
+      </w:r>
+    </w:p>
+    <w:p>
+      <w:pPr>
+        <w:spacing w:after="0" w:line="240" w:lineRule="auto"/>
+      </w:pPr>
+    </w:p>
+    <w:p>
+      <w:pPr>
+        <w:spacing w:after="0" w:line="240" w:lineRule="auto"/>
+      </w:pPr>
+      <w:r>
+        <w:t xml:space="preserve">Analytical </w:t>
+      </w:r>
+      <w:r>
+        <w:t>Performance analysis is a very useful tool, and a great exercise</w:t>
+      </w:r>
+      <w:r>
+        <w:t xml:space="preserve"> to understand the algorithm</w:t>
+      </w:r>
+      <w:r>
+        <w:t>, but should be backed by actual performance evaluation in the context of expected production usage.</w:t>
+      </w:r>
+    </w:p>
+    <w:p>
+      <w:pPr>
+        <w:spacing w:after="0" w:line="240" w:lineRule="auto"/>
+      </w:pPr>
+    </w:p>
+    <w:p>
+      <w:pPr>
+        <w:spacing w:after="0" w:line="240" w:lineRule="auto"/>
+      </w:pPr>
+      <w:r>
+        <w:t xml:space="preserve">Unfortunately, </w:t>
+      </w:r>
+      <w:r>
+        <w:t xml:space="preserve">testing of </w:t>
+      </w:r>
+      <w:r>
+        <w:t>JVM based applications often run into complexities of garbage collection, threading, and operating system load variation. This means that the predicted and actual</w:t>
+      </w:r>
+      <w:r>
+        <w:t xml:space="preserve"> performance</w:t>
+      </w:r>
+      <w:r>
+        <w:t xml:space="preserve"> results may vary for different inputs of the same scale.</w:t>
+      </w:r>
+      <w:r>
+        <w:t xml:space="preserve"> For example, running performance tests in the Eclipse IDE will be influenced by the memory consumed by Eclipse, as well as background threads performing Eclipse actions.</w:t>
+      </w:r>
+      <w:r>
+        <w:t xml:space="preserve"> </w:t>
+      </w:r>
+    </w:p>
+    <w:p>
+      <w:pPr>
+        <w:spacing w:after="0" w:line="240" w:lineRule="auto"/>
+      </w:pPr>
+    </w:p>
+    <w:p>
+      <w:pPr>
+        <w:spacing w:after="0" w:line="240" w:lineRule="auto"/>
+      </w:pPr>
+      <w:r>
+        <w:t xml:space="preserve">The first </w:t>
+      </w:r>
+      <w:r>
+        <w:t xml:space="preserve">performance </w:t>
+      </w:r>
+      <w:r>
+        <w:t>challenge</w:t>
+      </w:r>
+      <w:r>
+        <w:t xml:space="preserve"> was</w:t>
+      </w:r>
+      <w:r>
+        <w:t xml:space="preserve"> to generate representative data for testing (see </w:t>
+      </w:r>
       <w:r>
         <w:rPr>
           <w:b/>
           <w:i/>
         </w:rPr>
-        <w:t>n),</w:t>
-      </w:r>
-      <w:r>
-        <w:t xml:space="preserve"> where n is the number of calls in the log. After examining the Binning approach, which has a dependency on a small, fixed number of bins, </w:t>
-      </w:r>
-      <w:r>
-        <w:t>the interviewer</w:t>
-      </w:r>
-      <w:r>
-        <w:t xml:space="preserve"> altered the problem. He proposed a much </w:t>
-      </w:r>
-      <w:r>
-        <w:t>longer</w:t>
-      </w:r>
-      <w:r>
-        <w:t xml:space="preserve"> time interval, significantly exceeding a day</w:t>
-      </w:r>
-      <w:r>
-        <w:t>,</w:t>
-      </w:r>
-      <w:r>
-        <w:t xml:space="preserve"> and therefore greatly increasing</w:t>
-      </w:r>
-      <w:r>
-        <w:t xml:space="preserve"> the number of bins</w:t>
-      </w:r>
-      <w:r>
-        <w:t xml:space="preserve">. He wanted an algorithm not </w:t>
-      </w:r>
-      <w:r>
-        <w:t>impacted</w:t>
-      </w:r>
-      <w:r>
-        <w:t xml:space="preserve"> by the time interval of interest. This prompted </w:t>
-      </w:r>
-      <w:r>
-        <w:t xml:space="preserve">examining </w:t>
-      </w:r>
-      <w:r>
-        <w:t>the Event Monitoring approach.</w:t>
-      </w:r>
-      <w:r>
-        <w:t xml:space="preserve"> These conditions offered an interesting opportunity to illustrate a space-time tradeoff.</w:t>
-      </w:r>
-    </w:p>
-    <w:p>
-      <w:pPr>
-        <w:spacing w:after="0" w:line="240" w:lineRule="auto"/>
-      </w:pPr>
-    </w:p>
-    <w:p>
-      <w:pPr>
-        <w:pStyle w:val="Heading2"/>
-        <w:spacing w:before="0" w:line="240" w:lineRule="auto"/>
-      </w:pPr>
-      <w:r>
-        <w:t>Testing Data</w:t>
-      </w:r>
-    </w:p>
-    <w:p>
-      <w:pPr>
-        <w:spacing w:after="0" w:line="240" w:lineRule="auto"/>
-      </w:pPr>
-    </w:p>
-    <w:p>
-      <w:pPr>
-        <w:spacing w:after="0" w:line="240" w:lineRule="auto"/>
-      </w:pPr>
-      <w:r>
-        <w:t xml:space="preserve">Analytical </w:t>
-      </w:r>
-      <w:r>
-        <w:t>Performance analysis is a very useful tool, and a great exercise</w:t>
-      </w:r>
-      <w:r>
-        <w:t xml:space="preserve"> to understand the algorithm</w:t>
-      </w:r>
-      <w:r>
-        <w:t>, but should be backed by actual performance evaluation in the context of expected production usage.</w:t>
-      </w:r>
-    </w:p>
-    <w:p>
-      <w:pPr>
-        <w:spacing w:after="0" w:line="240" w:lineRule="auto"/>
-      </w:pPr>
-    </w:p>
-    <w:p>
-      <w:pPr>
-        <w:spacing w:after="0" w:line="240" w:lineRule="auto"/>
-      </w:pPr>
-      <w:r>
-        <w:t xml:space="preserve">Unfortunately, </w:t>
-      </w:r>
-      <w:r>
-        <w:t xml:space="preserve">testing of </w:t>
-      </w:r>
-      <w:r>
-        <w:t>JVM based applications often run into complexities of garbage collection, threading, and operating system load variation. This means that the predicted and actual</w:t>
-      </w:r>
-      <w:r>
-        <w:t xml:space="preserve"> performance</w:t>
-      </w:r>
-      <w:r>
-        <w:t xml:space="preserve"> results may vary for different inputs of the same scale.</w:t>
-      </w:r>
-      <w:r>
-        <w:t xml:space="preserve"> For example, running performance tests in the Eclipse IDE will be influenced by the memory consumed by Eclipse, as well as background threads performing Eclipse actions.</w:t>
-      </w:r>
-      <w:r>
-        <w:t xml:space="preserve"> </w:t>
-      </w:r>
-    </w:p>
-    <w:p>
-      <w:pPr>
-        <w:spacing w:after="0" w:line="240" w:lineRule="auto"/>
-      </w:pPr>
-    </w:p>
-    <w:p>
-      <w:pPr>
-        <w:spacing w:after="0" w:line="240" w:lineRule="auto"/>
-      </w:pPr>
-      <w:r>
-        <w:t xml:space="preserve">The first </w:t>
-      </w:r>
-      <w:r>
-        <w:t xml:space="preserve">performance </w:t>
-      </w:r>
-      <w:r>
-        <w:t>challenge</w:t>
-      </w:r>
-      <w:r>
-        <w:t xml:space="preserve"> was</w:t>
-      </w:r>
-      <w:r>
-        <w:t xml:space="preserve"> to generate representative data for testing (see </w:t>
-      </w:r>
-      <w:r>
-        <w:rPr>
-          <w:b/>
-          <w:i/>
-        </w:rPr>
         <w:t>CallGenerator.java</w:t>
       </w:r>
       <w:r>
@@ -782,7 +823,7 @@
         </w:rPr>
         <w:lastRenderedPageBreak/>
         <w:drawing>
-          <wp:inline distT="0" distB="0" distL="0" distR="0" wp14:anchorId="4E2A6318" wp14:editId="4B3FED69">
+          <wp:inline distT="0" distB="0" distL="0" distR="0" wp14:anchorId="2E50DEAB" wp14:editId="6F7B1A6A">
             <wp:extent cx="5943600" cy="3303905"/>
             <wp:effectExtent l="0" t="0" r="19050" b="10795"/>
             <wp:docPr id="1" name="Chart 1"/>
@@ -831,11 +872,9 @@
       <w:r>
         <w:t xml:space="preserve">Testing </w:t>
       </w:r>
-      <w:proofErr w:type="spellStart"/>
-      <w:r>
-        <w:t>Protocal</w:t>
-      </w:r>
-      <w:proofErr w:type="spellEnd"/>
+      <w:r>
+        <w:t>Protocol</w:t>
+      </w:r>
     </w:p>
     <w:p>
       <w:pPr>
@@ -996,9 +1035,16 @@
         <w:t xml:space="preserve"> </w:t>
       </w:r>
       <w:r>
-        <w:t>algorithm outperformed Sparse Binning algorithm (</w:t>
-      </w:r>
-      <w:proofErr w:type="spellStart"/>
+        <w:t xml:space="preserve">algorithm outperformed </w:t>
+      </w:r>
+      <w:r>
+        <w:t xml:space="preserve">the </w:t>
+      </w:r>
+      <w:bookmarkStart w:id="0" w:name="_GoBack"/>
+      <w:bookmarkEnd w:id="0"/>
+      <w:r>
+        <w:t>Sparse Binning algorithm (</w:t>
+      </w:r>
       <w:r>
         <w:rPr>
           <w:b/>
@@ -1006,7 +1052,6 @@
         </w:rPr>
         <w:t>findTm</w:t>
       </w:r>
-      <w:proofErr w:type="spellEnd"/>
       <w:r>
         <w:t xml:space="preserve"> refers to Event search time after sort.)</w:t>
       </w:r>
@@ -1030,7 +1075,13 @@
         <w:t xml:space="preserve"> sorted and unsorted input data. </w:t>
       </w:r>
       <w:r>
-        <w:t>The space complexity tradeoff is:</w:t>
+        <w:t xml:space="preserve">The space complexity </w:t>
+      </w:r>
+      <w:r>
+        <w:t>trade-off</w:t>
+      </w:r>
+      <w:r>
+        <w:t xml:space="preserve"> is:</w:t>
       </w:r>
     </w:p>
     <w:p>
@@ -1053,21 +1104,12 @@
       <w:r>
         <w:t xml:space="preserve">: </w:t>
       </w:r>
-      <w:proofErr w:type="gramStart"/>
       <w:r>
         <w:rPr>
           <w:b/>
           <w:i/>
         </w:rPr>
-        <w:t>O(</w:t>
-      </w:r>
-      <w:proofErr w:type="gramEnd"/>
-      <w:r>
-        <w:rPr>
-          <w:b/>
-          <w:i/>
-        </w:rPr>
-        <w:t>m)</w:t>
+        <w:t>O(m)</w:t>
       </w:r>
       <w:r>
         <w:t>, where m = number of time intervals spanning the input date range.</w:t>
@@ -1091,7 +1133,6 @@
       <w:r>
         <w:t xml:space="preserve">: </w:t>
       </w:r>
-      <w:proofErr w:type="gramStart"/>
       <w:r>
         <w:rPr>
           <w:b/>
@@ -1099,7 +1140,6 @@
         </w:rPr>
         <w:t>O(</w:t>
       </w:r>
-      <w:proofErr w:type="gramEnd"/>
       <w:r>
         <w:rPr>
           <w:b/>
@@ -1143,7 +1183,6 @@
       <w:r>
         <w:t xml:space="preserve">Legend: </w:t>
       </w:r>
-      <w:proofErr w:type="spellStart"/>
       <w:r>
         <w:rPr>
           <w:rFonts w:asciiTheme="minorHAnsi" w:eastAsiaTheme="minorHAnsi" w:hAnsiTheme="minorHAnsi" w:cstheme="minorBidi"/>
@@ -1153,7 +1192,6 @@
         </w:rPr>
         <w:t>findTm</w:t>
       </w:r>
-      <w:proofErr w:type="spellEnd"/>
       <w:r>
         <w:rPr>
           <w:rFonts w:asciiTheme="minorHAnsi" w:eastAsiaTheme="minorHAnsi" w:hAnsiTheme="minorHAnsi" w:cstheme="minorBidi"/>
@@ -1172,7 +1210,6 @@
         </w:rPr>
         <w:t xml:space="preserve"> to the time required by Event Monitoring after the sort, and </w:t>
       </w:r>
-      <w:proofErr w:type="spellStart"/>
       <w:r>
         <w:rPr>
           <w:rFonts w:asciiTheme="minorHAnsi" w:eastAsiaTheme="minorHAnsi" w:hAnsiTheme="minorHAnsi" w:cstheme="minorBidi"/>
@@ -1182,7 +1219,6 @@
         </w:rPr>
         <w:t>sortTm</w:t>
       </w:r>
-      <w:proofErr w:type="spellEnd"/>
       <w:r>
         <w:rPr>
           <w:rFonts w:asciiTheme="minorHAnsi" w:eastAsiaTheme="minorHAnsi" w:hAnsiTheme="minorHAnsi" w:cstheme="minorBidi"/>
@@ -1258,24 +1294,26 @@
       <w:r>
         <w:t>the Map-based sparse Binning would be a good choice, as it offers better average performance then Event Monitoring.</w:t>
       </w:r>
-    </w:p>
-    <w:p>
-      <w:pPr>
-        <w:spacing w:after="0" w:line="240" w:lineRule="auto"/>
-      </w:pPr>
-    </w:p>
-    <w:p>
-      <w:pPr>
-        <w:spacing w:after="0" w:line="240" w:lineRule="auto"/>
-      </w:pPr>
-      <w:r>
+      <w:r>
+        <w:t xml:space="preserve"> Note the influence of object creation and garbage collection on performance for the map-based approach.</w:t>
+      </w:r>
+    </w:p>
+    <w:p>
+      <w:pPr>
+        <w:spacing w:after="0" w:line="240" w:lineRule="auto"/>
+      </w:pPr>
+    </w:p>
+    <w:p>
+      <w:pPr>
+        <w:spacing w:after="0" w:line="240" w:lineRule="auto"/>
+      </w:pPr>
+      <w:r>
+        <w:lastRenderedPageBreak/>
         <w:t>If one can ensure ordered data, or afford the time to sort the input, and space is at a premium, then Even Monitoring may be the best choice. In particular, if the maximum number of active calls is much less than the number of bins required to store call counts, then space is conserved</w:t>
       </w:r>
       <w:r>
         <w:t xml:space="preserve"> by Event Monitoring</w:t>
       </w:r>
-      <w:bookmarkStart w:id="0" w:name="_GoBack"/>
-      <w:bookmarkEnd w:id="0"/>
       <w:r>
         <w:t>.</w:t>
       </w:r>
@@ -1423,14 +1461,12 @@
       <w:r>
         <w:t xml:space="preserve"> directory has testing output and the code is located in the </w:t>
       </w:r>
-      <w:proofErr w:type="spellStart"/>
       <w:r>
         <w:rPr>
           <w:i/>
         </w:rPr>
         <w:t>src</w:t>
       </w:r>
-      <w:proofErr w:type="spellEnd"/>
       <w:r>
         <w:t xml:space="preserve"> directory.</w:t>
       </w:r>
@@ -2899,11 +2935,11 @@
           <c:showPercent val="0"/>
           <c:showBubbleSize val="0"/>
         </c:dLbls>
-        <c:axId val="48356352"/>
-        <c:axId val="110666112"/>
+        <c:axId val="131047808"/>
+        <c:axId val="131049344"/>
       </c:scatterChart>
       <c:valAx>
-        <c:axId val="48356352"/>
+        <c:axId val="131047808"/>
         <c:scaling>
           <c:orientation val="minMax"/>
           <c:max val="23"/>
@@ -2914,13 +2950,13 @@
         <c:majorTickMark val="out"/>
         <c:minorTickMark val="none"/>
         <c:tickLblPos val="nextTo"/>
-        <c:crossAx val="110666112"/>
+        <c:crossAx val="131049344"/>
         <c:crossesAt val="0"/>
         <c:crossBetween val="midCat"/>
         <c:majorUnit val="1"/>
       </c:valAx>
       <c:valAx>
-        <c:axId val="110666112"/>
+        <c:axId val="131049344"/>
         <c:scaling>
           <c:orientation val="minMax"/>
           <c:max val="6500"/>
@@ -2932,7 +2968,7 @@
         <c:majorTickMark val="out"/>
         <c:minorTickMark val="none"/>
         <c:tickLblPos val="nextTo"/>
-        <c:crossAx val="48356352"/>
+        <c:crossAx val="131047808"/>
         <c:crossesAt val="0"/>
         <c:crossBetween val="midCat"/>
         <c:majorUnit val="500"/>
@@ -3562,11 +3598,11 @@
           <c:showPercent val="0"/>
           <c:showBubbleSize val="0"/>
         </c:dLbls>
-        <c:axId val="110588672"/>
-        <c:axId val="110590592"/>
+        <c:axId val="117518720"/>
+        <c:axId val="117520640"/>
       </c:scatterChart>
       <c:valAx>
-        <c:axId val="110588672"/>
+        <c:axId val="117518720"/>
         <c:scaling>
           <c:orientation val="minMax"/>
           <c:max val="120"/>
@@ -3608,12 +3644,12 @@
         <c:majorTickMark val="out"/>
         <c:minorTickMark val="none"/>
         <c:tickLblPos val="nextTo"/>
-        <c:crossAx val="110590592"/>
+        <c:crossAx val="117520640"/>
         <c:crossesAt val="0"/>
         <c:crossBetween val="midCat"/>
       </c:valAx>
       <c:valAx>
-        <c:axId val="110590592"/>
+        <c:axId val="117520640"/>
         <c:scaling>
           <c:orientation val="minMax"/>
           <c:max val="15"/>
@@ -3643,7 +3679,7 @@
         <c:majorTickMark val="out"/>
         <c:minorTickMark val="none"/>
         <c:tickLblPos val="nextTo"/>
-        <c:crossAx val="110588672"/>
+        <c:crossAx val="117518720"/>
         <c:crosses val="autoZero"/>
         <c:crossBetween val="midCat"/>
         <c:majorUnit val="1"/>

</xml_diff>